<commit_message>
Updated text and guides
</commit_message>
<xml_diff>
--- a/assets/downloads/Lesson1-Activity2-Handout.docx
+++ b/assets/downloads/Lesson1-Activity2-Handout.docx
@@ -374,15 +374,7 @@
         <w:t>number of a square</w:t>
       </w:r>
       <w:r>
-        <w:t xml:space="preserve"> (</w:t>
-      </w:r>
-      <w:proofErr w:type="spellStart"/>
-      <w:r>
-        <w:t>e.g</w:t>
-      </w:r>
-      <w:proofErr w:type="spellEnd"/>
-      <w:r>
-        <w:t xml:space="preserve"> A1)</w:t>
+        <w:t xml:space="preserve"> (e.g A1)</w:t>
       </w:r>
       <w:r>
         <w:t xml:space="preserve">. </w:t>
@@ -1263,58 +1255,26 @@
     </w:p>
     <w:p>
       <w:r>
-        <w:t xml:space="preserve">Notes: It is a 5 by 5 grid but if you look up the internet for the number of squares in </w:t>
-      </w:r>
-      <w:r>
-        <w:t>a</w:t>
-      </w:r>
-      <w:r>
-        <w:t xml:space="preserve"> 5 by 5 grid it is a calculation </w:t>
-      </w:r>
-      <w:r>
-        <w:t>that</w:t>
-      </w:r>
-      <w:r>
-        <w:t xml:space="preserve"> also considers thinking of the </w:t>
-      </w:r>
-      <w:r>
-        <w:t>outer square as one big square and all the other inner squares. Here we are just thinking of the number of</w:t>
-      </w:r>
-      <w:r>
-        <w:t xml:space="preserve"> </w:t>
-      </w:r>
-      <w:r>
-        <w:t xml:space="preserve">small </w:t>
-      </w:r>
-      <w:r>
-        <w:t>s</w:t>
-      </w:r>
-      <w:r>
-        <w:t>quares on the grid.</w:t>
+        <w:t xml:space="preserve">Notes: now imagine if this was a 171,476 by 171, 476 grid </w:t>
+      </w:r>
+      <w:r>
+        <w:t xml:space="preserve">then </w:t>
+      </w:r>
+      <w:r>
+        <w:t xml:space="preserve">there would be </w:t>
+      </w:r>
+      <w:r>
+        <w:t>29,404,018,576</w:t>
+      </w:r>
+      <w:r>
+        <w:t xml:space="preserve"> possible passwords. </w:t>
+      </w:r>
+      <w:r>
+        <w:t xml:space="preserve">(171,476 is how many words there are in the Oxford English Dictionary.) </w:t>
       </w:r>
     </w:p>
     <w:p>
       <w:r>
-        <w:t xml:space="preserve">Notes: now imagine if this was a 171,476 by 171, 476 grid </w:t>
-      </w:r>
-      <w:r>
-        <w:t xml:space="preserve">then </w:t>
-      </w:r>
-      <w:r>
-        <w:t xml:space="preserve">there would be </w:t>
-      </w:r>
-      <w:r>
-        <w:t>29,404,018,576</w:t>
-      </w:r>
-      <w:r>
-        <w:t xml:space="preserve"> possible passwords. </w:t>
-      </w:r>
-      <w:r>
-        <w:t xml:space="preserve">(171,476 is how many words there are in the Oxford English Dictionary.) </w:t>
-      </w:r>
-    </w:p>
-    <w:p>
-      <w:r>
         <w:t>W</w:t>
       </w:r>
       <w:r>
@@ -1327,10 +1287,37 @@
         <w:t xml:space="preserve"> to show you</w:t>
       </w:r>
       <w:r>
-        <w:t xml:space="preserve"> when there are more possibilities it will mean</w:t>
-      </w:r>
-      <w:r>
-        <w:t xml:space="preserve"> that it would take longer for it to be guessed by an attacker.</w:t>
+        <w:t xml:space="preserve"> </w:t>
+      </w:r>
+      <w:r>
+        <w:t xml:space="preserve">that </w:t>
+      </w:r>
+      <w:r>
+        <w:t>when there are more possibilities</w:t>
+      </w:r>
+      <w:r>
+        <w:t>,</w:t>
+      </w:r>
+      <w:r>
+        <w:t xml:space="preserve"> it </w:t>
+      </w:r>
+      <w:r>
+        <w:t>becomes harder for</w:t>
+      </w:r>
+      <w:r>
+        <w:t xml:space="preserve"> </w:t>
+      </w:r>
+      <w:r>
+        <w:t xml:space="preserve">a password </w:t>
+      </w:r>
+      <w:r>
+        <w:t xml:space="preserve">to be guessed by </w:t>
+      </w:r>
+      <w:r>
+        <w:t>someone trying to access any of your password protected online accounts, such as email</w:t>
+      </w:r>
+      <w:r>
+        <w:t>.</w:t>
       </w:r>
       <w:r>
         <w:t xml:space="preserve"> </w:t>
@@ -2551,6 +2538,7 @@
         </w:numPr>
       </w:pPr>
       <w:r>
+        <w:lastRenderedPageBreak/>
         <w:t xml:space="preserve">Person A – Choose a password in your head made up of two </w:t>
       </w:r>
       <w:r>
@@ -2599,7 +2587,13 @@
         </w:numPr>
       </w:pPr>
       <w:r>
-        <w:t>Person A – did Person B guess correctly?</w:t>
+        <w:t xml:space="preserve">Person A – </w:t>
+      </w:r>
+      <w:r>
+        <w:t>D</w:t>
+      </w:r>
+      <w:r>
+        <w:t>id Person B guess correctly?</w:t>
       </w:r>
     </w:p>
     <w:p>
@@ -2647,7 +2641,13 @@
     </w:p>
     <w:p>
       <w:r>
-        <w:t xml:space="preserve">If we want to make passwords with more words they would be grids in the shape of a cube. </w:t>
+        <w:t xml:space="preserve">If we want to make passwords with more </w:t>
+      </w:r>
+      <w:r>
+        <w:t>words,</w:t>
+      </w:r>
+      <w:r>
+        <w:t xml:space="preserve"> they would be grids in the shape of a cube. </w:t>
       </w:r>
     </w:p>
     <w:p>
@@ -3041,27 +3041,24 @@
         <w:t>Both - c</w:t>
       </w:r>
       <w:r>
-        <w:t xml:space="preserve">an you now </w:t>
-      </w:r>
-      <w:r>
-        <w:t>identify</w:t>
-      </w:r>
-      <w:r>
-        <w:t xml:space="preserve"> a three-word animal password from here where the first line makes up the first wor</w:t>
-      </w:r>
-      <w:r>
-        <w:t>d</w:t>
-      </w:r>
-      <w:r>
-        <w:t xml:space="preserve">, the second line makes up the second word and the </w:t>
-      </w:r>
-      <w:r>
-        <w:t>final line makes up the third word of the animal password?</w:t>
+        <w:t xml:space="preserve">an you </w:t>
+      </w:r>
+      <w:r>
+        <w:t xml:space="preserve">identify a three-words animal password using one animal from each row in your password? </w:t>
       </w:r>
     </w:p>
     <w:p>
       <w:r>
-        <w:t xml:space="preserve">The cube grid would be made up of </w:t>
+        <w:t xml:space="preserve">The cube grid </w:t>
+      </w:r>
+      <w:r>
+        <w:t>is</w:t>
+      </w:r>
+      <w:r>
+        <w:t xml:space="preserve"> </w:t>
+      </w:r>
+      <w:r>
+        <w:t xml:space="preserve">be made up of </w:t>
       </w:r>
       <w:r>
         <w:t xml:space="preserve">1000 </w:t>
@@ -3141,6 +3138,7 @@
     </w:p>
     <w:p>
       <w:r>
+        <w:lastRenderedPageBreak/>
         <w:t xml:space="preserve">Consider now a grid made up of any </w:t>
       </w:r>
       <w:r>
@@ -3188,7 +3186,13 @@
         <w:t xml:space="preserve">, such as animals, </w:t>
       </w:r>
       <w:r>
-        <w:t xml:space="preserve">then the grid would not be so huge. This is why when we pick passwords we need to include a selection of at least three random words. This makes it harder for an attacker to </w:t>
+        <w:t xml:space="preserve">then the grid would not be so huge. This is why when we pick passwords we need to include a selection of at least three random words. This makes it harder for </w:t>
+      </w:r>
+      <w:r>
+        <w:t>someone trying to access your online account</w:t>
+      </w:r>
+      <w:r>
+        <w:t xml:space="preserve"> to </w:t>
       </w:r>
       <w:r>
         <w:t>work out the password.</w:t>
@@ -3345,14 +3349,12 @@
       <w:pPr>
         <w:jc w:val="center"/>
       </w:pPr>
-      <w:proofErr w:type="spellStart"/>
       <w:r>
         <w:t>c</w:t>
       </w:r>
       <w:r>
         <w:t>loudfearlessdog</w:t>
       </w:r>
-      <w:proofErr w:type="spellEnd"/>
     </w:p>
     <w:p/>
     <w:p>
@@ -3449,10 +3451,7 @@
         <w:t>Complete the following</w:t>
       </w:r>
       <w:r>
-        <w:t>, we have provided one example</w:t>
-      </w:r>
-      <w:r>
-        <w:t xml:space="preserve"> </w:t>
+        <w:t xml:space="preserve"> where one example is provided:</w:t>
       </w:r>
     </w:p>
     <w:tbl>
@@ -3499,7 +3498,6 @@
             <w:tcW w:w="3005" w:type="dxa"/>
           </w:tcPr>
           <w:p>
-            <w:proofErr w:type="spellStart"/>
             <w:r>
               <w:t>ocean</w:t>
             </w:r>
@@ -3509,7 +3507,6 @@
             <w:r>
               <w:t>elephantcheese</w:t>
             </w:r>
-            <w:proofErr w:type="spellEnd"/>
           </w:p>
         </w:tc>
         <w:tc>
@@ -3742,11 +3739,9 @@
       <w:r>
         <w:t>Produce one password yourselves based on “</w:t>
       </w:r>
-      <w:proofErr w:type="spellStart"/>
       <w:r>
         <w:t>oceanelephantcheese</w:t>
       </w:r>
-      <w:proofErr w:type="spellEnd"/>
       <w:r>
         <w:t>” that meets the required password rules of the website.</w:t>
       </w:r>
@@ -3755,6 +3750,7 @@
     <w:p/>
     <w:p>
       <w:r>
+        <w:lastRenderedPageBreak/>
         <w:t>We want</w:t>
       </w:r>
       <w:r>
@@ -8475,6 +8471,74 @@
       <w:spacing w:after="0" w:line="240" w:lineRule="auto"/>
     </w:pPr>
   </w:style>
+  <w:style w:type="character" w:styleId="CommentReference">
+    <w:name w:val="annotation reference"/>
+    <w:basedOn w:val="DefaultParagraphFont"/>
+    <w:uiPriority w:val="99"/>
+    <w:semiHidden/>
+    <w:unhideWhenUsed/>
+    <w:rsid w:val="009E1EF0"/>
+    <w:rPr>
+      <w:sz w:val="16"/>
+      <w:szCs w:val="16"/>
+    </w:rPr>
+  </w:style>
+  <w:style w:type="paragraph" w:styleId="CommentText">
+    <w:name w:val="annotation text"/>
+    <w:basedOn w:val="Normal"/>
+    <w:link w:val="CommentTextChar"/>
+    <w:uiPriority w:val="99"/>
+    <w:semiHidden/>
+    <w:unhideWhenUsed/>
+    <w:rsid w:val="009E1EF0"/>
+    <w:pPr>
+      <w:spacing w:line="240" w:lineRule="auto"/>
+    </w:pPr>
+    <w:rPr>
+      <w:sz w:val="20"/>
+      <w:szCs w:val="20"/>
+    </w:rPr>
+  </w:style>
+  <w:style w:type="character" w:customStyle="1" w:styleId="CommentTextChar">
+    <w:name w:val="Comment Text Char"/>
+    <w:basedOn w:val="DefaultParagraphFont"/>
+    <w:link w:val="CommentText"/>
+    <w:uiPriority w:val="99"/>
+    <w:semiHidden/>
+    <w:rsid w:val="009E1EF0"/>
+    <w:rPr>
+      <w:sz w:val="20"/>
+      <w:szCs w:val="20"/>
+    </w:rPr>
+  </w:style>
+  <w:style w:type="paragraph" w:styleId="CommentSubject">
+    <w:name w:val="annotation subject"/>
+    <w:basedOn w:val="CommentText"/>
+    <w:next w:val="CommentText"/>
+    <w:link w:val="CommentSubjectChar"/>
+    <w:uiPriority w:val="99"/>
+    <w:semiHidden/>
+    <w:unhideWhenUsed/>
+    <w:rsid w:val="009E1EF0"/>
+    <w:rPr>
+      <w:b/>
+      <w:bCs/>
+    </w:rPr>
+  </w:style>
+  <w:style w:type="character" w:customStyle="1" w:styleId="CommentSubjectChar">
+    <w:name w:val="Comment Subject Char"/>
+    <w:basedOn w:val="CommentTextChar"/>
+    <w:link w:val="CommentSubject"/>
+    <w:uiPriority w:val="99"/>
+    <w:semiHidden/>
+    <w:rsid w:val="009E1EF0"/>
+    <w:rPr>
+      <w:b/>
+      <w:bCs/>
+      <w:sz w:val="20"/>
+      <w:szCs w:val="20"/>
+    </w:rPr>
+  </w:style>
 </w:styles>
 </file>
 

</xml_diff>